<commit_message>
Adding A weapon that was missing
Yah
</commit_message>
<xml_diff>
--- a/Map 1 Assets/Map 1 Dialog.docx
+++ b/Map 1 Assets/Map 1 Dialog.docx
@@ -665,20 +665,16 @@
       </w:r>
     </w:p>
     <w:p>
-      <w:pPr>
-        <w:ind w:left="720" w:hanging="720"/>
-      </w:pPr>
       <w:r>
         <w:t>SGNBG1 –</w:t>
       </w:r>
       <w:r>
         <w:t xml:space="preserve"> death one pump at a time</w:t>
       </w:r>
-    </w:p>
-    <w:p>
-      <w:pPr>
-        <w:ind w:left="720" w:hanging="720"/>
-      </w:pPr>
+      <w:bookmarkStart w:id="0" w:name="_GoBack"/>
+      <w:bookmarkEnd w:id="0"/>
+    </w:p>
+    <w:p>
       <w:r>
         <w:lastRenderedPageBreak/>
         <w:t xml:space="preserve">SGNBG2 – </w:t>
@@ -693,9 +689,6 @@
       <w:proofErr w:type="spellEnd"/>
     </w:p>
     <w:p>
-      <w:pPr>
-        <w:ind w:left="720" w:hanging="720"/>
-      </w:pPr>
       <w:r>
         <w:t xml:space="preserve">MP9BG1 – </w:t>
       </w:r>
@@ -704,9 +697,6 @@
       </w:r>
     </w:p>
     <w:p>
-      <w:pPr>
-        <w:ind w:left="720" w:hanging="720"/>
-      </w:pPr>
       <w:r>
         <w:t>MP9BG2 –</w:t>
       </w:r>
@@ -715,9 +705,6 @@
       </w:r>
     </w:p>
     <w:p>
-      <w:pPr>
-        <w:ind w:left="720" w:hanging="720"/>
-      </w:pPr>
       <w:r>
         <w:t xml:space="preserve">M4BG1 </w:t>
       </w:r>
@@ -734,9 +721,6 @@
       </w:r>
     </w:p>
     <w:p>
-      <w:pPr>
-        <w:ind w:left="720" w:hanging="720"/>
-      </w:pPr>
       <w:r>
         <w:t>M4BG2 –</w:t>
       </w:r>
@@ -745,9 +729,6 @@
       </w:r>
     </w:p>
     <w:p>
-      <w:pPr>
-        <w:ind w:left="720" w:hanging="720"/>
-      </w:pPr>
       <w:r>
         <w:t>DSGBG1 –</w:t>
       </w:r>
@@ -756,9 +737,6 @@
       </w:r>
     </w:p>
     <w:p>
-      <w:pPr>
-        <w:ind w:left="720" w:hanging="720"/>
-      </w:pPr>
       <w:r>
         <w:t xml:space="preserve">DSGBG2 </w:t>
       </w:r>
@@ -767,9 +745,6 @@
       </w:r>
     </w:p>
     <w:p>
-      <w:pPr>
-        <w:ind w:left="720" w:hanging="720"/>
-      </w:pPr>
       <w:r>
         <w:t>SNPBG1 –</w:t>
       </w:r>
@@ -778,9 +753,6 @@
       </w:r>
     </w:p>
     <w:p>
-      <w:pPr>
-        <w:ind w:left="720" w:hanging="720"/>
-      </w:pPr>
       <w:r>
         <w:t>SNPBG2 –</w:t>
       </w:r>
@@ -789,9 +761,6 @@
       </w:r>
     </w:p>
     <w:p>
-      <w:pPr>
-        <w:ind w:left="720" w:hanging="720"/>
-      </w:pPr>
       <w:r>
         <w:t>G11BG1 –</w:t>
       </w:r>
@@ -803,9 +772,6 @@
       </w:r>
     </w:p>
     <w:p>
-      <w:pPr>
-        <w:ind w:left="720" w:hanging="720"/>
-      </w:pPr>
       <w:r>
         <w:t>G11BG2 –</w:t>
       </w:r>
@@ -820,13 +786,8 @@
       <w:r>
         <w:t>!</w:t>
       </w:r>
-      <w:bookmarkStart w:id="0" w:name="_GoBack"/>
-      <w:bookmarkEnd w:id="0"/>
-    </w:p>
-    <w:p>
-      <w:pPr>
-        <w:ind w:left="720" w:hanging="720"/>
-      </w:pPr>
+    </w:p>
+    <w:p>
       <w:r>
         <w:t>FALBG1 –</w:t>
       </w:r>
@@ -835,9 +796,6 @@
       </w:r>
     </w:p>
     <w:p>
-      <w:pPr>
-        <w:ind w:left="720" w:hanging="720"/>
-      </w:pPr>
       <w:r>
         <w:t>FALBG2 –</w:t>
       </w:r>
@@ -846,9 +804,6 @@
       </w:r>
     </w:p>
     <w:p>
-      <w:pPr>
-        <w:ind w:left="720" w:hanging="720"/>
-      </w:pPr>
       <w:r>
         <w:t>AK12BG1 –</w:t>
       </w:r>
@@ -857,9 +812,6 @@
       </w:r>
     </w:p>
     <w:p>
-      <w:pPr>
-        <w:ind w:left="720" w:hanging="720"/>
-      </w:pPr>
       <w:r>
         <w:t>AK12BG2 –</w:t>
       </w:r>
@@ -868,9 +820,6 @@
       </w:r>
     </w:p>
     <w:p>
-      <w:pPr>
-        <w:ind w:left="720" w:hanging="720"/>
-      </w:pPr>
       <w:r>
         <w:t>M60BG1 –</w:t>
       </w:r>
@@ -892,9 +841,6 @@
       <w:proofErr w:type="spellEnd"/>
     </w:p>
     <w:p>
-      <w:pPr>
-        <w:ind w:left="720" w:hanging="720"/>
-      </w:pPr>
       <w:r>
         <w:t>M60BG2 –</w:t>
       </w:r>
@@ -903,9 +849,6 @@
       </w:r>
     </w:p>
     <w:p>
-      <w:pPr>
-        <w:ind w:left="720" w:hanging="720"/>
-      </w:pPr>
       <w:r>
         <w:t>SCHBG1 –</w:t>
       </w:r>
@@ -929,9 +872,6 @@
       <w:proofErr w:type="spellEnd"/>
     </w:p>
     <w:p>
-      <w:pPr>
-        <w:ind w:left="720" w:hanging="720"/>
-      </w:pPr>
       <w:r>
         <w:t>SCHBG2 –</w:t>
       </w:r>
@@ -945,9 +885,6 @@
       <w:proofErr w:type="spellEnd"/>
     </w:p>
     <w:p>
-      <w:pPr>
-        <w:ind w:left="720" w:hanging="720"/>
-      </w:pPr>
       <w:r>
         <w:t xml:space="preserve">XL79BG1 </w:t>
       </w:r>
@@ -964,9 +901,6 @@
       </w:r>
     </w:p>
     <w:p>
-      <w:pPr>
-        <w:ind w:left="720" w:hanging="720"/>
-      </w:pPr>
       <w:r>
         <w:t>XL79BG2 –</w:t>
       </w:r>
@@ -975,9 +909,6 @@
       </w:r>
     </w:p>
     <w:p>
-      <w:pPr>
-        <w:ind w:left="720" w:hanging="720"/>
-      </w:pPr>
       <w:r>
         <w:t>MG42BG1 –</w:t>
       </w:r>
@@ -994,9 +925,6 @@
       </w:r>
     </w:p>
     <w:p>
-      <w:pPr>
-        <w:ind w:left="720" w:hanging="720"/>
-      </w:pPr>
       <w:r>
         <w:t>MG42BG2 –</w:t>
       </w:r>
@@ -1005,9 +933,6 @@
       </w:r>
     </w:p>
     <w:p>
-      <w:pPr>
-        <w:ind w:left="720" w:hanging="720"/>
-      </w:pPr>
       <w:r>
         <w:t>AT4BG1 –</w:t>
       </w:r>
@@ -1021,9 +946,6 @@
       <w:proofErr w:type="gramEnd"/>
     </w:p>
     <w:p>
-      <w:pPr>
-        <w:ind w:left="720" w:hanging="720"/>
-      </w:pPr>
       <w:r>
         <w:t>AT4BG2 –</w:t>
       </w:r>
@@ -1032,9 +954,6 @@
       </w:r>
     </w:p>
     <w:p>
-      <w:pPr>
-        <w:ind w:left="720" w:hanging="720"/>
-      </w:pPr>
       <w:r>
         <w:t xml:space="preserve">BMGBG1 </w:t>
       </w:r>
@@ -1051,9 +970,6 @@
       </w:r>
     </w:p>
     <w:p>
-      <w:pPr>
-        <w:ind w:left="720" w:hanging="720"/>
-      </w:pPr>
       <w:r>
         <w:t>BMGBG2 –</w:t>
       </w:r>
@@ -1062,9 +978,6 @@
       </w:r>
     </w:p>
     <w:p>
-      <w:pPr>
-        <w:ind w:left="720" w:hanging="720"/>
-      </w:pPr>
       <w:r>
         <w:t xml:space="preserve">MNGNBG1 </w:t>
       </w:r>
@@ -1089,9 +1002,6 @@
       </w:r>
     </w:p>
     <w:p>
-      <w:pPr>
-        <w:ind w:left="720" w:hanging="720"/>
-      </w:pPr>
       <w:r>
         <w:t>MNGNBG2 –</w:t>
       </w:r>
@@ -1100,120 +1010,102 @@
       </w:r>
     </w:p>
     <w:p>
-      <w:pPr>
-        <w:ind w:left="720" w:hanging="720"/>
-      </w:pPr>
       <w:r>
         <w:lastRenderedPageBreak/>
         <w:t>HODBG1 – I think I earned this but, damn it’s expensive!</w:t>
       </w:r>
     </w:p>
     <w:p>
+      <w:r>
+        <w:t>HODBG2 –</w:t>
+      </w:r>
+      <w:r>
+        <w:t xml:space="preserve"> pew </w:t>
+      </w:r>
+      <w:proofErr w:type="spellStart"/>
+      <w:r>
+        <w:t>pew</w:t>
+      </w:r>
+      <w:proofErr w:type="spellEnd"/>
+      <w:r>
+        <w:t xml:space="preserve"> </w:t>
+      </w:r>
+      <w:proofErr w:type="spellStart"/>
+      <w:r>
+        <w:t>pew</w:t>
+      </w:r>
+      <w:proofErr w:type="spellEnd"/>
+    </w:p>
+    <w:p>
+      <w:r>
+        <w:t xml:space="preserve">DROPOGMBG1– Did you get the </w:t>
+      </w:r>
+      <w:proofErr w:type="spellStart"/>
+      <w:r>
+        <w:t>easter</w:t>
+      </w:r>
+      <w:proofErr w:type="spellEnd"/>
+      <w:r>
+        <w:t xml:space="preserve"> egg of the name? Matt does this…</w:t>
+      </w:r>
+    </w:p>
+    <w:p>
+      <w:r>
+        <w:t>DROPOGMBG2 – Hell yes, I can do nothing now finally!</w:t>
+      </w:r>
+    </w:p>
+    <w:p>
+      <w:r>
+        <w:t xml:space="preserve">NITROBG1 – </w:t>
+      </w:r>
+      <w:r>
+        <w:t xml:space="preserve">Huh </w:t>
+      </w:r>
+      <w:proofErr w:type="spellStart"/>
+      <w:r>
+        <w:t>Huh</w:t>
+      </w:r>
+      <w:proofErr w:type="spellEnd"/>
+      <w:r>
+        <w:t xml:space="preserve"> it’s a Death Wave</w:t>
+      </w:r>
+    </w:p>
+    <w:p>
+      <w:r>
+        <w:t>NITROBG2 –</w:t>
+      </w:r>
+      <w:r>
+        <w:t xml:space="preserve"> I bet demons hate this gun</w:t>
+      </w:r>
+    </w:p>
+    <w:p>
+      <w:r>
+        <w:t xml:space="preserve">AA12BG1 </w:t>
+      </w:r>
+      <w:r>
+        <w:t>– The only thing I am missing is a noob tube or a riot shield</w:t>
+      </w:r>
+    </w:p>
+    <w:p>
+      <w:r>
+        <w:t xml:space="preserve">AA12BG2 </w:t>
+      </w:r>
+      <w:r>
+        <w:t>–</w:t>
+      </w:r>
+      <w:r>
+        <w:t xml:space="preserve"> </w:t>
+      </w:r>
+    </w:p>
+    <w:p>
       <w:pPr>
         <w:ind w:left="720" w:hanging="720"/>
       </w:pPr>
-      <w:r>
-        <w:t>HODBG2 –</w:t>
-      </w:r>
-      <w:r>
-        <w:t xml:space="preserve"> pew </w:t>
-      </w:r>
-      <w:proofErr w:type="spellStart"/>
-      <w:r>
-        <w:t>pew</w:t>
-      </w:r>
-      <w:proofErr w:type="spellEnd"/>
-      <w:r>
-        <w:t xml:space="preserve"> </w:t>
-      </w:r>
-      <w:proofErr w:type="spellStart"/>
-      <w:r>
-        <w:t>pew</w:t>
-      </w:r>
-      <w:proofErr w:type="spellEnd"/>
     </w:p>
     <w:p>
       <w:pPr>
         <w:ind w:left="720" w:hanging="720"/>
       </w:pPr>
-      <w:r>
-        <w:t xml:space="preserve">DROPOGMBG1– Did you get the </w:t>
-      </w:r>
-      <w:proofErr w:type="spellStart"/>
-      <w:r>
-        <w:t>easter</w:t>
-      </w:r>
-      <w:proofErr w:type="spellEnd"/>
-      <w:r>
-        <w:t xml:space="preserve"> egg of the name? Matt does this…</w:t>
-      </w:r>
-    </w:p>
-    <w:p>
-      <w:pPr>
-        <w:ind w:left="720" w:hanging="720"/>
-      </w:pPr>
-      <w:r>
-        <w:t>DROPOGMBG2 – Hell yes, I can do nothing now finally!</w:t>
-      </w:r>
-    </w:p>
-    <w:p>
-      <w:pPr>
-        <w:ind w:left="720" w:hanging="720"/>
-      </w:pPr>
-      <w:r>
-        <w:t xml:space="preserve">NITROBG1 – </w:t>
-      </w:r>
-      <w:r>
-        <w:t xml:space="preserve">Huh </w:t>
-      </w:r>
-      <w:proofErr w:type="spellStart"/>
-      <w:r>
-        <w:t>Huh</w:t>
-      </w:r>
-      <w:proofErr w:type="spellEnd"/>
-      <w:r>
-        <w:t xml:space="preserve"> it’s a Death Wave</w:t>
-      </w:r>
-    </w:p>
-    <w:p>
-      <w:pPr>
-        <w:ind w:left="720" w:hanging="720"/>
-      </w:pPr>
-      <w:r>
-        <w:t>NITROBG2 –</w:t>
-      </w:r>
-      <w:r>
-        <w:t xml:space="preserve"> I bet demons hate this gun</w:t>
-      </w:r>
-    </w:p>
-    <w:p>
-      <w:pPr>
-        <w:ind w:left="720" w:hanging="720"/>
-      </w:pPr>
-      <w:r>
-        <w:t xml:space="preserve">AA12BG1 </w:t>
-      </w:r>
-      <w:r>
-        <w:t>– The only thing I am missing is a noob tube or a riot shield</w:t>
-      </w:r>
-    </w:p>
-    <w:p>
-      <w:pPr>
-        <w:ind w:left="720" w:hanging="720"/>
-      </w:pPr>
-      <w:r>
-        <w:t xml:space="preserve">AA12BG2 - </w:t>
-      </w:r>
-    </w:p>
-    <w:p>
-      <w:pPr>
-        <w:ind w:left="720" w:hanging="720"/>
-      </w:pPr>
-    </w:p>
-    <w:p>
-      <w:pPr>
-        <w:ind w:left="720" w:hanging="720"/>
-      </w:pPr>
     </w:p>
     <w:p/>
     <w:p>
@@ -1429,11 +1321,41 @@
         <w:t>Damn you guys smell terrible like a number two from a lot of taco bell.</w:t>
       </w:r>
     </w:p>
+    <w:p/>
     <w:p>
       <w:pPr>
         <w:jc w:val="center"/>
       </w:pPr>
       <w:r>
+        <w:lastRenderedPageBreak/>
+        <w:t>Pistol Kill Quotes</w:t>
+      </w:r>
+    </w:p>
+    <w:p>
+      <w:pPr>
+        <w:spacing w:after="0" w:line="480" w:lineRule="auto"/>
+      </w:pPr>
+      <w:r>
+        <w:t>PSTK1 – Really being that person that farms this gun huh?</w:t>
+      </w:r>
+    </w:p>
+    <w:p>
+      <w:pPr>
+        <w:spacing w:after="0" w:line="480" w:lineRule="auto"/>
+      </w:pPr>
+      <w:r>
+        <w:t xml:space="preserve">PSTK2 - </w:t>
+      </w:r>
+      <w:r>
+        <w:br/>
+        <w:t xml:space="preserve">PSTK3 - </w:t>
+      </w:r>
+    </w:p>
+    <w:p>
+      <w:pPr>
+        <w:jc w:val="center"/>
+      </w:pPr>
+      <w:r>
         <w:t>MISC</w:t>
       </w:r>
       <w:r>
@@ -1442,7 +1364,6 @@
     </w:p>
     <w:p>
       <w:r>
-        <w:lastRenderedPageBreak/>
         <w:t>OUT OF AMMO QUOTES…</w:t>
       </w:r>
     </w:p>
@@ -1499,6 +1420,100 @@
     </w:sectPr>
   </w:body>
 </w:document>
+</file>
+
+<file path=word/numbering.xml><?xml version="1.0" encoding="utf-8"?>
+<w:numbering xmlns:wpc="http://schemas.microsoft.com/office/word/2010/wordprocessingCanvas" xmlns:mc="http://schemas.openxmlformats.org/markup-compatibility/2006" xmlns:o="urn:schemas-microsoft-com:office:office" xmlns:r="http://schemas.openxmlformats.org/officeDocument/2006/relationships" xmlns:m="http://schemas.openxmlformats.org/officeDocument/2006/math" xmlns:v="urn:schemas-microsoft-com:vml" xmlns:wp14="http://schemas.microsoft.com/office/word/2010/wordprocessingDrawing" xmlns:wp="http://schemas.openxmlformats.org/drawingml/2006/wordprocessingDrawing" xmlns:w10="urn:schemas-microsoft-com:office:word" xmlns:w="http://schemas.openxmlformats.org/wordprocessingml/2006/main" xmlns:w14="http://schemas.microsoft.com/office/word/2010/wordml" xmlns:w15="http://schemas.microsoft.com/office/word/2012/wordml" xmlns:wpg="http://schemas.microsoft.com/office/word/2010/wordprocessingGroup" xmlns:wpi="http://schemas.microsoft.com/office/word/2010/wordprocessingInk" xmlns:wne="http://schemas.microsoft.com/office/word/2006/wordml" xmlns:wps="http://schemas.microsoft.com/office/word/2010/wordprocessingShape" mc:Ignorable="w14 w15 wp14">
+  <w:abstractNum w:abstractNumId="0" w15:restartNumberingAfterBreak="0">
+    <w:nsid w:val="1CC62083"/>
+    <w:multiLevelType w:val="hybridMultilevel"/>
+    <w:tmpl w:val="0BBEBC0A"/>
+    <w:lvl w:ilvl="0" w:tplc="0409000F">
+      <w:start w:val="1"/>
+      <w:numFmt w:val="decimal"/>
+      <w:lvlText w:val="%1."/>
+      <w:lvlJc w:val="left"/>
+      <w:pPr>
+        <w:ind w:left="720" w:hanging="360"/>
+      </w:pPr>
+    </w:lvl>
+    <w:lvl w:ilvl="1" w:tplc="04090019" w:tentative="1">
+      <w:start w:val="1"/>
+      <w:numFmt w:val="lowerLetter"/>
+      <w:lvlText w:val="%2."/>
+      <w:lvlJc w:val="left"/>
+      <w:pPr>
+        <w:ind w:left="1440" w:hanging="360"/>
+      </w:pPr>
+    </w:lvl>
+    <w:lvl w:ilvl="2" w:tplc="0409001B" w:tentative="1">
+      <w:start w:val="1"/>
+      <w:numFmt w:val="lowerRoman"/>
+      <w:lvlText w:val="%3."/>
+      <w:lvlJc w:val="right"/>
+      <w:pPr>
+        <w:ind w:left="2160" w:hanging="180"/>
+      </w:pPr>
+    </w:lvl>
+    <w:lvl w:ilvl="3" w:tplc="0409000F" w:tentative="1">
+      <w:start w:val="1"/>
+      <w:numFmt w:val="decimal"/>
+      <w:lvlText w:val="%4."/>
+      <w:lvlJc w:val="left"/>
+      <w:pPr>
+        <w:ind w:left="2880" w:hanging="360"/>
+      </w:pPr>
+    </w:lvl>
+    <w:lvl w:ilvl="4" w:tplc="04090019" w:tentative="1">
+      <w:start w:val="1"/>
+      <w:numFmt w:val="lowerLetter"/>
+      <w:lvlText w:val="%5."/>
+      <w:lvlJc w:val="left"/>
+      <w:pPr>
+        <w:ind w:left="3600" w:hanging="360"/>
+      </w:pPr>
+    </w:lvl>
+    <w:lvl w:ilvl="5" w:tplc="0409001B" w:tentative="1">
+      <w:start w:val="1"/>
+      <w:numFmt w:val="lowerRoman"/>
+      <w:lvlText w:val="%6."/>
+      <w:lvlJc w:val="right"/>
+      <w:pPr>
+        <w:ind w:left="4320" w:hanging="180"/>
+      </w:pPr>
+    </w:lvl>
+    <w:lvl w:ilvl="6" w:tplc="0409000F" w:tentative="1">
+      <w:start w:val="1"/>
+      <w:numFmt w:val="decimal"/>
+      <w:lvlText w:val="%7."/>
+      <w:lvlJc w:val="left"/>
+      <w:pPr>
+        <w:ind w:left="5040" w:hanging="360"/>
+      </w:pPr>
+    </w:lvl>
+    <w:lvl w:ilvl="7" w:tplc="04090019" w:tentative="1">
+      <w:start w:val="1"/>
+      <w:numFmt w:val="lowerLetter"/>
+      <w:lvlText w:val="%8."/>
+      <w:lvlJc w:val="left"/>
+      <w:pPr>
+        <w:ind w:left="5760" w:hanging="360"/>
+      </w:pPr>
+    </w:lvl>
+    <w:lvl w:ilvl="8" w:tplc="0409001B" w:tentative="1">
+      <w:start w:val="1"/>
+      <w:numFmt w:val="lowerRoman"/>
+      <w:lvlText w:val="%9."/>
+      <w:lvlJc w:val="right"/>
+      <w:pPr>
+        <w:ind w:left="6480" w:hanging="180"/>
+      </w:pPr>
+    </w:lvl>
+  </w:abstractNum>
+  <w:num w:numId="1">
+    <w:abstractNumId w:val="0"/>
+  </w:num>
+</w:numbering>
 </file>
 
 <file path=word/styles.xml><?xml version="1.0" encoding="utf-8"?>
@@ -1922,6 +1937,17 @@
     <w:semiHidden/>
     <w:unhideWhenUsed/>
   </w:style>
+  <w:style w:type="paragraph" w:styleId="ListParagraph">
+    <w:name w:val="List Paragraph"/>
+    <w:basedOn w:val="Normal"/>
+    <w:uiPriority w:val="34"/>
+    <w:qFormat/>
+    <w:rsid w:val="004C1EB6"/>
+    <w:pPr>
+      <w:ind w:left="720"/>
+      <w:contextualSpacing/>
+    </w:pPr>
+  </w:style>
 </w:styles>
 </file>
 

</xml_diff>